<commit_message>
diagrama de sequencias e introdução da arquitetura de software
</commit_message>
<xml_diff>
--- a/analise_projeto/arquitetura_software.docx
+++ b/analise_projeto/arquitetura_software.docx
@@ -10,11 +10,19 @@
           <w:lang w:val="pt-BR"/>
         </w:rPr>
       </w:pPr>
+      <w:proofErr w:type="spellStart"/>
       <w:r>
         <w:rPr>
           <w:lang w:val="pt-BR"/>
         </w:rPr>
-        <w:t>Mob Store</w:t>
+        <w:t>Mob</w:t>
+      </w:r>
+      <w:proofErr w:type="spellEnd"/>
+      <w:r>
+        <w:rPr>
+          <w:lang w:val="pt-BR"/>
+        </w:rPr>
+        <w:t xml:space="preserve"> Store</w:t>
       </w:r>
     </w:p>
     <w:p>
@@ -364,7 +372,117 @@
               <w:rPr>
                 <w:lang w:val="pt-BR"/>
               </w:rPr>
-              <w:t>Guilherme Mitsuharu</w:t>
+              <w:t xml:space="preserve">Guilherme </w:t>
+            </w:r>
+            <w:proofErr w:type="spellStart"/>
+            <w:r>
+              <w:rPr>
+                <w:lang w:val="pt-BR"/>
+              </w:rPr>
+              <w:t>Mitsuharu</w:t>
+            </w:r>
+            <w:proofErr w:type="spellEnd"/>
+          </w:p>
+        </w:tc>
+      </w:tr>
+      <w:tr>
+        <w:tc>
+          <w:tcPr>
+            <w:tcW w:w="2304" w:type="dxa"/>
+            <w:tcBorders>
+              <w:top w:val="single" w:sz="6" w:space="0" w:color="auto"/>
+              <w:left w:val="single" w:sz="6" w:space="0" w:color="auto"/>
+              <w:bottom w:val="single" w:sz="6" w:space="0" w:color="auto"/>
+              <w:right w:val="single" w:sz="6" w:space="0" w:color="auto"/>
+            </w:tcBorders>
+          </w:tcPr>
+          <w:p>
+            <w:pPr>
+              <w:pStyle w:val="Tabletext"/>
+              <w:rPr>
+                <w:lang w:val="pt-BR"/>
+              </w:rPr>
+            </w:pPr>
+            <w:r>
+              <w:rPr>
+                <w:lang w:val="pt-BR"/>
+              </w:rPr>
+              <w:t>14/06/2021</w:t>
+            </w:r>
+          </w:p>
+        </w:tc>
+        <w:tc>
+          <w:tcPr>
+            <w:tcW w:w="1152" w:type="dxa"/>
+            <w:tcBorders>
+              <w:top w:val="single" w:sz="6" w:space="0" w:color="auto"/>
+              <w:left w:val="single" w:sz="6" w:space="0" w:color="auto"/>
+              <w:bottom w:val="single" w:sz="6" w:space="0" w:color="auto"/>
+              <w:right w:val="single" w:sz="6" w:space="0" w:color="auto"/>
+            </w:tcBorders>
+          </w:tcPr>
+          <w:p>
+            <w:pPr>
+              <w:pStyle w:val="Tabletext"/>
+              <w:rPr>
+                <w:lang w:val="pt-BR"/>
+              </w:rPr>
+            </w:pPr>
+            <w:r>
+              <w:rPr>
+                <w:lang w:val="pt-BR"/>
+              </w:rPr>
+              <w:t>1.1</w:t>
+            </w:r>
+          </w:p>
+        </w:tc>
+        <w:tc>
+          <w:tcPr>
+            <w:tcW w:w="3744" w:type="dxa"/>
+            <w:tcBorders>
+              <w:top w:val="single" w:sz="6" w:space="0" w:color="auto"/>
+              <w:left w:val="single" w:sz="6" w:space="0" w:color="auto"/>
+              <w:bottom w:val="single" w:sz="6" w:space="0" w:color="auto"/>
+              <w:right w:val="single" w:sz="6" w:space="0" w:color="auto"/>
+            </w:tcBorders>
+          </w:tcPr>
+          <w:p>
+            <w:pPr>
+              <w:pStyle w:val="Tabletext"/>
+              <w:rPr>
+                <w:lang w:val="pt-BR"/>
+              </w:rPr>
+            </w:pPr>
+            <w:r>
+              <w:rPr>
+                <w:lang w:val="pt-BR"/>
+              </w:rPr>
+              <w:t>Alteração na Introdução</w:t>
+            </w:r>
+          </w:p>
+        </w:tc>
+        <w:tc>
+          <w:tcPr>
+            <w:tcW w:w="2304" w:type="dxa"/>
+            <w:tcBorders>
+              <w:top w:val="single" w:sz="6" w:space="0" w:color="auto"/>
+              <w:left w:val="single" w:sz="6" w:space="0" w:color="auto"/>
+              <w:bottom w:val="single" w:sz="6" w:space="0" w:color="auto"/>
+              <w:right w:val="single" w:sz="6" w:space="0" w:color="auto"/>
+            </w:tcBorders>
+          </w:tcPr>
+          <w:p>
+            <w:pPr>
+              <w:pStyle w:val="Tabletext"/>
+              <w:rPr>
+                <w:lang w:val="pt-BR"/>
+              </w:rPr>
+            </w:pPr>
+            <w:r>
+              <w:rPr>
+                <w:lang w:val="pt-BR"/>
+              </w:rPr>
+              <w:t>Diogo Melo</w:t>
             </w:r>
           </w:p>
         </w:tc>
@@ -525,84 +643,6 @@
           </w:p>
         </w:tc>
       </w:tr>
-      <w:tr>
-        <w:tc>
-          <w:tcPr>
-            <w:tcW w:w="2304" w:type="dxa"/>
-            <w:tcBorders>
-              <w:top w:val="single" w:sz="6" w:space="0" w:color="auto"/>
-              <w:left w:val="single" w:sz="6" w:space="0" w:color="auto"/>
-              <w:bottom w:val="single" w:sz="6" w:space="0" w:color="auto"/>
-              <w:right w:val="single" w:sz="6" w:space="0" w:color="auto"/>
-            </w:tcBorders>
-          </w:tcPr>
-          <w:p>
-            <w:pPr>
-              <w:pStyle w:val="Tabletext"/>
-              <w:rPr>
-                <w:lang w:val="pt-BR"/>
-              </w:rPr>
-            </w:pPr>
-          </w:p>
-        </w:tc>
-        <w:tc>
-          <w:tcPr>
-            <w:tcW w:w="1152" w:type="dxa"/>
-            <w:tcBorders>
-              <w:top w:val="single" w:sz="6" w:space="0" w:color="auto"/>
-              <w:left w:val="single" w:sz="6" w:space="0" w:color="auto"/>
-              <w:bottom w:val="single" w:sz="6" w:space="0" w:color="auto"/>
-              <w:right w:val="single" w:sz="6" w:space="0" w:color="auto"/>
-            </w:tcBorders>
-          </w:tcPr>
-          <w:p>
-            <w:pPr>
-              <w:pStyle w:val="Tabletext"/>
-              <w:rPr>
-                <w:lang w:val="pt-BR"/>
-              </w:rPr>
-            </w:pPr>
-          </w:p>
-        </w:tc>
-        <w:tc>
-          <w:tcPr>
-            <w:tcW w:w="3744" w:type="dxa"/>
-            <w:tcBorders>
-              <w:top w:val="single" w:sz="6" w:space="0" w:color="auto"/>
-              <w:left w:val="single" w:sz="6" w:space="0" w:color="auto"/>
-              <w:bottom w:val="single" w:sz="6" w:space="0" w:color="auto"/>
-              <w:right w:val="single" w:sz="6" w:space="0" w:color="auto"/>
-            </w:tcBorders>
-          </w:tcPr>
-          <w:p>
-            <w:pPr>
-              <w:pStyle w:val="Tabletext"/>
-              <w:rPr>
-                <w:lang w:val="pt-BR"/>
-              </w:rPr>
-            </w:pPr>
-          </w:p>
-        </w:tc>
-        <w:tc>
-          <w:tcPr>
-            <w:tcW w:w="2304" w:type="dxa"/>
-            <w:tcBorders>
-              <w:top w:val="single" w:sz="6" w:space="0" w:color="auto"/>
-              <w:left w:val="single" w:sz="6" w:space="0" w:color="auto"/>
-              <w:bottom w:val="single" w:sz="6" w:space="0" w:color="auto"/>
-              <w:right w:val="single" w:sz="6" w:space="0" w:color="auto"/>
-            </w:tcBorders>
-          </w:tcPr>
-          <w:p>
-            <w:pPr>
-              <w:pStyle w:val="Tabletext"/>
-              <w:rPr>
-                <w:lang w:val="pt-BR"/>
-              </w:rPr>
-            </w:pPr>
-          </w:p>
-        </w:tc>
-      </w:tr>
     </w:tbl>
     <w:p>
       <w:pPr>
@@ -633,19 +673,212 @@
         <w:rPr>
           <w:b/>
           <w:bCs/>
-          <w:sz w:val="28"/>
-          <w:szCs w:val="28"/>
-        </w:rPr>
-      </w:pPr>
-      <w:r>
-        <w:rPr>
-          <w:b/>
-          <w:bCs/>
-          <w:sz w:val="28"/>
-          <w:szCs w:val="28"/>
+          <w:sz w:val="32"/>
+          <w:szCs w:val="32"/>
+        </w:rPr>
+      </w:pPr>
+      <w:r>
+        <w:rPr>
+          <w:b/>
+          <w:bCs/>
+          <w:sz w:val="32"/>
+          <w:szCs w:val="32"/>
         </w:rPr>
         <w:lastRenderedPageBreak/>
         <w:t>1. Introdução</w:t>
+      </w:r>
+    </w:p>
+    <w:p>
+      <w:pPr>
+        <w:jc w:val="both"/>
+        <w:rPr>
+          <w:snapToGrid w:val="0"/>
+        </w:rPr>
+      </w:pPr>
+      <w:r>
+        <w:rPr>
+          <w:snapToGrid w:val="0"/>
+        </w:rPr>
+        <w:t xml:space="preserve">Este documento vai apresentar e descrever a arquitetura do projeto </w:t>
+      </w:r>
+      <w:proofErr w:type="spellStart"/>
+      <w:r>
+        <w:rPr>
+          <w:snapToGrid w:val="0"/>
+        </w:rPr>
+        <w:t>Mob</w:t>
+      </w:r>
+      <w:proofErr w:type="spellEnd"/>
+      <w:r>
+        <w:rPr>
+          <w:snapToGrid w:val="0"/>
+        </w:rPr>
+        <w:t xml:space="preserve"> Store. Esse sistema visa principalmente </w:t>
+      </w:r>
+      <w:r>
+        <w:rPr>
+          <w:snapToGrid w:val="0"/>
+        </w:rPr>
+        <w:t>a dificuldade de nossos clientes em gestão e controle de estoque, solucionando este problema com um sistema fluido e eficiente.</w:t>
+      </w:r>
+    </w:p>
+    <w:p>
+      <w:pPr>
+        <w:pStyle w:val="PargrafodaLista"/>
+        <w:numPr>
+          <w:ilvl w:val="1"/>
+          <w:numId w:val="3"/>
+        </w:numPr>
+        <w:rPr>
+          <w:b/>
+          <w:bCs/>
+          <w:snapToGrid w:val="0"/>
+        </w:rPr>
+      </w:pPr>
+      <w:r>
+        <w:rPr>
+          <w:b/>
+          <w:bCs/>
+          <w:snapToGrid w:val="0"/>
+        </w:rPr>
+        <w:t>Finalidade</w:t>
+      </w:r>
+    </w:p>
+    <w:p>
+      <w:pPr>
+        <w:rPr>
+          <w:snapToGrid w:val="0"/>
+        </w:rPr>
+      </w:pPr>
+      <w:r>
+        <w:rPr>
+          <w:snapToGrid w:val="0"/>
+        </w:rPr>
+        <w:t>O objetivo deste documento é representar as diversas visões arquitetura</w:t>
+      </w:r>
+      <w:r>
+        <w:rPr>
+          <w:snapToGrid w:val="0"/>
+        </w:rPr>
+        <w:t>is</w:t>
+      </w:r>
+      <w:r>
+        <w:rPr>
+          <w:snapToGrid w:val="0"/>
+        </w:rPr>
+        <w:t xml:space="preserve"> do sistema, assim justificando decisões que foram tomadas no decorrer do desenvolvimento</w:t>
+      </w:r>
+      <w:r>
+        <w:rPr>
+          <w:snapToGrid w:val="0"/>
+        </w:rPr>
+        <w:t>, a fim que funcione de forme eficiente, precisa e otimizada</w:t>
+      </w:r>
+      <w:r>
+        <w:rPr>
+          <w:snapToGrid w:val="0"/>
+        </w:rPr>
+        <w:t>.</w:t>
+      </w:r>
+    </w:p>
+    <w:p>
+      <w:pPr>
+        <w:pStyle w:val="PargrafodaLista"/>
+        <w:numPr>
+          <w:ilvl w:val="1"/>
+          <w:numId w:val="3"/>
+        </w:numPr>
+        <w:rPr>
+          <w:b/>
+          <w:bCs/>
+          <w:snapToGrid w:val="0"/>
+        </w:rPr>
+      </w:pPr>
+      <w:r>
+        <w:rPr>
+          <w:b/>
+          <w:bCs/>
+          <w:snapToGrid w:val="0"/>
+        </w:rPr>
+        <w:t>Escopo</w:t>
+      </w:r>
+    </w:p>
+    <w:p>
+      <w:pPr>
+        <w:jc w:val="both"/>
+      </w:pPr>
+      <w:r>
+        <w:t>Este documento tem o intuito de auxiliar os envolvidos no projeto</w:t>
+      </w:r>
+      <w:r>
+        <w:t>,</w:t>
+      </w:r>
+      <w:r>
+        <w:t xml:space="preserve"> </w:t>
+      </w:r>
+      <w:r>
+        <w:t>assim ajudando</w:t>
+      </w:r>
+      <w:r>
+        <w:t xml:space="preserve"> </w:t>
+      </w:r>
+      <w:r>
+        <w:t>desenvolvedores</w:t>
+      </w:r>
+      <w:r>
+        <w:t xml:space="preserve"> do sistema </w:t>
+      </w:r>
+      <w:proofErr w:type="spellStart"/>
+      <w:r>
+        <w:t>Mob</w:t>
+      </w:r>
+      <w:proofErr w:type="spellEnd"/>
+      <w:r>
+        <w:t xml:space="preserve"> Store</w:t>
+      </w:r>
+      <w:r>
+        <w:t xml:space="preserve"> para que consiga a solucionar as necessidades dos usuários de forma eficiente.</w:t>
+      </w:r>
+    </w:p>
+    <w:p>
+      <w:pPr>
+        <w:jc w:val="both"/>
+        <w:rPr>
+          <w:b/>
+          <w:bCs/>
+        </w:rPr>
+      </w:pPr>
+      <w:r>
+        <w:rPr>
+          <w:b/>
+          <w:bCs/>
+        </w:rPr>
+        <w:t>1.3</w:t>
+      </w:r>
+      <w:r>
+        <w:rPr>
+          <w:b/>
+          <w:bCs/>
+        </w:rPr>
+        <w:t xml:space="preserve"> </w:t>
+      </w:r>
+      <w:r>
+        <w:rPr>
+          <w:b/>
+          <w:bCs/>
+        </w:rPr>
+        <w:t>Visão Geral</w:t>
+      </w:r>
+    </w:p>
+    <w:p>
+      <w:pPr>
+        <w:jc w:val="both"/>
+      </w:pPr>
+      <w:r>
+        <w:t xml:space="preserve">Este documento irá mostrar as diferentes visões arquiteturais e o comportamento do sistema, </w:t>
+      </w:r>
+      <w:r>
+        <w:t>detalhando seus processos e firmando a qualidade de desempenho deles.</w:t>
       </w:r>
     </w:p>
     <w:p/>
@@ -661,22 +894,6 @@
     <w:p/>
     <w:p/>
     <w:p/>
-    <w:p/>
-    <w:p/>
-    <w:p/>
-    <w:p/>
-    <w:p/>
-    <w:p/>
-    <w:p/>
-    <w:p/>
-    <w:p/>
-    <w:p/>
-    <w:p/>
-    <w:p/>
-    <w:p/>
-    <w:p/>
-    <w:p/>
-    <w:p/>
     <w:p>
       <w:r>
         <w:br w:type="page"/>
@@ -723,7 +940,23 @@
           <w:sz w:val="24"/>
           <w:szCs w:val="24"/>
         </w:rPr>
-        <w:t>Os principais casos de uso do Mob Store são:</w:t>
+        <w:t xml:space="preserve">Os principais casos de uso do </w:t>
+      </w:r>
+      <w:proofErr w:type="spellStart"/>
+      <w:r>
+        <w:rPr>
+          <w:sz w:val="24"/>
+          <w:szCs w:val="24"/>
+        </w:rPr>
+        <w:t>Mob</w:t>
+      </w:r>
+      <w:proofErr w:type="spellEnd"/>
+      <w:r>
+        <w:rPr>
+          <w:sz w:val="24"/>
+          <w:szCs w:val="24"/>
+        </w:rPr>
+        <w:t xml:space="preserve"> Store são:</w:t>
       </w:r>
     </w:p>
     <w:p>
@@ -980,7 +1213,15 @@
         <w:jc w:val="both"/>
       </w:pPr>
       <w:r>
-        <w:t xml:space="preserve">O projeto Mob Store </w:t>
+        <w:t xml:space="preserve">O projeto </w:t>
+      </w:r>
+      <w:proofErr w:type="spellStart"/>
+      <w:r>
+        <w:t>Mob</w:t>
+      </w:r>
+      <w:proofErr w:type="spellEnd"/>
+      <w:r>
+        <w:t xml:space="preserve"> Store </w:t>
       </w:r>
       <w:r>
         <w:t xml:space="preserve">está dividido em 3 </w:t>
@@ -1072,6 +1313,7 @@
         <w:rPr>
           <w:b/>
           <w:bCs/>
+          <w:noProof/>
           <w:sz w:val="24"/>
           <w:szCs w:val="24"/>
         </w:rPr>
@@ -1175,6 +1417,119 @@
 <file path=word/numbering.xml><?xml version="1.0" encoding="utf-8"?>
 <w:numbering xmlns:wpc="http://schemas.microsoft.com/office/word/2010/wordprocessingCanvas" xmlns:cx="http://schemas.microsoft.com/office/drawing/2014/chartex" xmlns:cx1="http://schemas.microsoft.com/office/drawing/2015/9/8/chartex" xmlns:cx2="http://schemas.microsoft.com/office/drawing/2015/10/21/chartex" xmlns:cx3="http://schemas.microsoft.com/office/drawing/2016/5/9/chartex" xmlns:cx4="http://schemas.microsoft.com/office/drawing/2016/5/10/chartex" xmlns:cx5="http://schemas.microsoft.com/office/drawing/2016/5/11/chartex" xmlns:cx6="http://schemas.microsoft.com/office/drawing/2016/5/12/chartex" xmlns:cx7="http://schemas.microsoft.com/office/drawing/2016/5/13/chartex" xmlns:cx8="http://schemas.microsoft.com/office/drawing/2016/5/14/chartex" xmlns:mc="http://schemas.openxmlformats.org/markup-compatibility/2006" xmlns:aink="http://schemas.microsoft.com/office/drawing/2016/ink" xmlns:am3d="http://schemas.microsoft.com/office/drawing/2017/model3d" xmlns:o="urn:schemas-microsoft-com:office:office" xmlns:r="http://schemas.openxmlformats.org/officeDocument/2006/relationships" xmlns:m="http://schemas.openxmlformats.org/officeDocument/2006/math" xmlns:v="urn:schemas-microsoft-com:vml" xmlns:wp14="http://schemas.microsoft.com/office/word/2010/wordprocessingDrawing" xmlns:wp="http://schemas.openxmlformats.org/drawingml/2006/wordprocessingDrawing" xmlns:w10="urn:schemas-microsoft-com:office:word" xmlns:w="http://schemas.openxmlformats.org/wordprocessingml/2006/main" xmlns:w14="http://schemas.microsoft.com/office/word/2010/wordml" xmlns:w15="http://schemas.microsoft.com/office/word/2012/wordml" xmlns:w16cex="http://schemas.microsoft.com/office/word/2018/wordml/cex" xmlns:w16cid="http://schemas.microsoft.com/office/word/2016/wordml/cid" xmlns:w16="http://schemas.microsoft.com/office/word/2018/wordml" xmlns:w16sdtdh="http://schemas.microsoft.com/office/word/2020/wordml/sdtdatahash" xmlns:w16se="http://schemas.microsoft.com/office/word/2015/wordml/symex" xmlns:wpg="http://schemas.microsoft.com/office/word/2010/wordprocessingGroup" xmlns:wpi="http://schemas.microsoft.com/office/word/2010/wordprocessingInk" xmlns:wne="http://schemas.microsoft.com/office/word/2006/wordml" xmlns:wps="http://schemas.microsoft.com/office/word/2010/wordprocessingShape" mc:Ignorable="w14 w15 w16se w16cid w16 w16cex w16sdtdh wp14">
   <w:abstractNum w:abstractNumId="0" w15:restartNumberingAfterBreak="0">
+    <w:nsid w:val="51683AB7"/>
+    <w:multiLevelType w:val="multilevel"/>
+    <w:tmpl w:val="5C209848"/>
+    <w:lvl w:ilvl="0">
+      <w:start w:val="1"/>
+      <w:numFmt w:val="decimal"/>
+      <w:lvlText w:val="%1"/>
+      <w:lvlJc w:val="left"/>
+      <w:pPr>
+        <w:ind w:left="360" w:hanging="360"/>
+      </w:pPr>
+      <w:rPr>
+        <w:rFonts w:hint="default"/>
+      </w:rPr>
+    </w:lvl>
+    <w:lvl w:ilvl="1">
+      <w:start w:val="1"/>
+      <w:numFmt w:val="decimal"/>
+      <w:lvlText w:val="%1.%2"/>
+      <w:lvlJc w:val="left"/>
+      <w:pPr>
+        <w:ind w:left="360" w:hanging="360"/>
+      </w:pPr>
+      <w:rPr>
+        <w:rFonts w:hint="default"/>
+      </w:rPr>
+    </w:lvl>
+    <w:lvl w:ilvl="2">
+      <w:start w:val="1"/>
+      <w:numFmt w:val="decimal"/>
+      <w:lvlText w:val="%1.%2.%3"/>
+      <w:lvlJc w:val="left"/>
+      <w:pPr>
+        <w:ind w:left="720" w:hanging="720"/>
+      </w:pPr>
+      <w:rPr>
+        <w:rFonts w:hint="default"/>
+      </w:rPr>
+    </w:lvl>
+    <w:lvl w:ilvl="3">
+      <w:start w:val="1"/>
+      <w:numFmt w:val="decimal"/>
+      <w:lvlText w:val="%1.%2.%3.%4"/>
+      <w:lvlJc w:val="left"/>
+      <w:pPr>
+        <w:ind w:left="720" w:hanging="720"/>
+      </w:pPr>
+      <w:rPr>
+        <w:rFonts w:hint="default"/>
+      </w:rPr>
+    </w:lvl>
+    <w:lvl w:ilvl="4">
+      <w:start w:val="1"/>
+      <w:numFmt w:val="decimal"/>
+      <w:lvlText w:val="%1.%2.%3.%4.%5"/>
+      <w:lvlJc w:val="left"/>
+      <w:pPr>
+        <w:ind w:left="1080" w:hanging="1080"/>
+      </w:pPr>
+      <w:rPr>
+        <w:rFonts w:hint="default"/>
+      </w:rPr>
+    </w:lvl>
+    <w:lvl w:ilvl="5">
+      <w:start w:val="1"/>
+      <w:numFmt w:val="decimal"/>
+      <w:lvlText w:val="%1.%2.%3.%4.%5.%6"/>
+      <w:lvlJc w:val="left"/>
+      <w:pPr>
+        <w:ind w:left="1080" w:hanging="1080"/>
+      </w:pPr>
+      <w:rPr>
+        <w:rFonts w:hint="default"/>
+      </w:rPr>
+    </w:lvl>
+    <w:lvl w:ilvl="6">
+      <w:start w:val="1"/>
+      <w:numFmt w:val="decimal"/>
+      <w:lvlText w:val="%1.%2.%3.%4.%5.%6.%7"/>
+      <w:lvlJc w:val="left"/>
+      <w:pPr>
+        <w:ind w:left="1440" w:hanging="1440"/>
+      </w:pPr>
+      <w:rPr>
+        <w:rFonts w:hint="default"/>
+      </w:rPr>
+    </w:lvl>
+    <w:lvl w:ilvl="7">
+      <w:start w:val="1"/>
+      <w:numFmt w:val="decimal"/>
+      <w:lvlText w:val="%1.%2.%3.%4.%5.%6.%7.%8"/>
+      <w:lvlJc w:val="left"/>
+      <w:pPr>
+        <w:ind w:left="1440" w:hanging="1440"/>
+      </w:pPr>
+      <w:rPr>
+        <w:rFonts w:hint="default"/>
+      </w:rPr>
+    </w:lvl>
+    <w:lvl w:ilvl="8">
+      <w:start w:val="1"/>
+      <w:numFmt w:val="decimal"/>
+      <w:lvlText w:val="%1.%2.%3.%4.%5.%6.%7.%8.%9"/>
+      <w:lvlJc w:val="left"/>
+      <w:pPr>
+        <w:ind w:left="1440" w:hanging="1440"/>
+      </w:pPr>
+      <w:rPr>
+        <w:rFonts w:hint="default"/>
+      </w:rPr>
+    </w:lvl>
+  </w:abstractNum>
+  <w:abstractNum w:abstractNumId="1" w15:restartNumberingAfterBreak="0">
     <w:nsid w:val="7B3204D6"/>
     <w:multiLevelType w:val="hybridMultilevel"/>
     <w:tmpl w:val="D9124606"/>
@@ -1263,7 +1618,7 @@
       </w:pPr>
     </w:lvl>
   </w:abstractNum>
-  <w:abstractNum w:abstractNumId="1" w15:restartNumberingAfterBreak="0">
+  <w:abstractNum w:abstractNumId="2" w15:restartNumberingAfterBreak="0">
     <w:nsid w:val="7E583FF4"/>
     <w:multiLevelType w:val="hybridMultilevel"/>
     <w:tmpl w:val="5BE6EA82"/>
@@ -1377,10 +1732,13 @@
     </w:lvl>
   </w:abstractNum>
   <w:num w:numId="1">
-    <w:abstractNumId w:val="0"/>
+    <w:abstractNumId w:val="1"/>
   </w:num>
   <w:num w:numId="2">
-    <w:abstractNumId w:val="1"/>
+    <w:abstractNumId w:val="2"/>
+  </w:num>
+  <w:num w:numId="3">
+    <w:abstractNumId w:val="0"/>
   </w:num>
 </w:numbering>
 </file>

</xml_diff>

<commit_message>
Alteração diagrama de classes
</commit_message>
<xml_diff>
--- a/analise_projeto/arquitetura_software.docx
+++ b/analise_projeto/arquitetura_software.docx
@@ -372,16 +372,8 @@
               <w:rPr>
                 <w:lang w:val="pt-BR"/>
               </w:rPr>
-              <w:t xml:space="preserve">Guilherme </w:t>
+              <w:t>Guilherme Mitsuharu</w:t>
             </w:r>
-            <w:proofErr w:type="spellStart"/>
-            <w:r>
-              <w:rPr>
-                <w:lang w:val="pt-BR"/>
-              </w:rPr>
-              <w:t>Mitsuharu</w:t>
-            </w:r>
-            <w:proofErr w:type="spellEnd"/>
           </w:p>
         </w:tc>
       </w:tr>
@@ -1313,23 +1305,22 @@
         <w:rPr>
           <w:b/>
           <w:bCs/>
-          <w:noProof/>
           <w:sz w:val="24"/>
           <w:szCs w:val="24"/>
         </w:rPr>
         <w:drawing>
-          <wp:anchor distT="0" distB="0" distL="114300" distR="114300" simplePos="0" relativeHeight="251659264" behindDoc="0" locked="0" layoutInCell="1" allowOverlap="1" wp14:anchorId="1BE1CA7F" wp14:editId="17EE0E9D">
+          <wp:anchor distT="0" distB="0" distL="114300" distR="114300" simplePos="0" relativeHeight="251659264" behindDoc="0" locked="0" layoutInCell="1" allowOverlap="1" wp14:anchorId="69A81D74" wp14:editId="063DBAC8">
             <wp:simplePos x="0" y="0"/>
             <wp:positionH relativeFrom="margin">
               <wp:align>center</wp:align>
             </wp:positionH>
             <wp:positionV relativeFrom="paragraph">
-              <wp:posOffset>367665</wp:posOffset>
+              <wp:posOffset>358140</wp:posOffset>
             </wp:positionV>
-            <wp:extent cx="6624584" cy="2933700"/>
-            <wp:effectExtent l="0" t="0" r="5080" b="0"/>
+            <wp:extent cx="6986270" cy="3019425"/>
+            <wp:effectExtent l="0" t="0" r="5080" b="9525"/>
             <wp:wrapTopAndBottom/>
-            <wp:docPr id="5" name="Imagem 5" descr="Diagrama&#10;&#10;Descrição gerada automaticamente"/>
+            <wp:docPr id="2" name="Imagem 2" descr="Diagrama&#10;&#10;Descrição gerada automaticamente"/>
             <wp:cNvGraphicFramePr>
               <a:graphicFrameLocks xmlns:a="http://schemas.openxmlformats.org/drawingml/2006/main" noChangeAspect="1"/>
             </wp:cNvGraphicFramePr>
@@ -1337,7 +1328,7 @@
               <a:graphicData uri="http://schemas.openxmlformats.org/drawingml/2006/picture">
                 <pic:pic xmlns:pic="http://schemas.openxmlformats.org/drawingml/2006/picture">
                   <pic:nvPicPr>
-                    <pic:cNvPr id="5" name="Imagem 5" descr="Diagrama&#10;&#10;Descrição gerada automaticamente"/>
+                    <pic:cNvPr id="2" name="Imagem 2" descr="Diagrama&#10;&#10;Descrição gerada automaticamente"/>
                     <pic:cNvPicPr/>
                   </pic:nvPicPr>
                   <pic:blipFill>
@@ -1355,7 +1346,7 @@
                   <pic:spPr>
                     <a:xfrm>
                       <a:off x="0" y="0"/>
-                      <a:ext cx="6624584" cy="2933700"/>
+                      <a:ext cx="6986270" cy="3019425"/>
                     </a:xfrm>
                     <a:prstGeom prst="rect">
                       <a:avLst/>
@@ -1364,6 +1355,12 @@
                 </pic:pic>
               </a:graphicData>
             </a:graphic>
+            <wp14:sizeRelH relativeFrom="margin">
+              <wp14:pctWidth>0</wp14:pctWidth>
+            </wp14:sizeRelH>
+            <wp14:sizeRelV relativeFrom="margin">
+              <wp14:pctHeight>0</wp14:pctHeight>
+            </wp14:sizeRelV>
           </wp:anchor>
         </w:drawing>
       </w:r>
@@ -1390,17 +1387,78 @@
     <w:p>
       <w:pPr>
         <w:rPr>
-          <w:sz w:val="24"/>
-          <w:szCs w:val="24"/>
-        </w:rPr>
-      </w:pPr>
-      <w:r>
-        <w:rPr>
-          <w:b/>
-          <w:bCs/>
-          <w:sz w:val="24"/>
-          <w:szCs w:val="24"/>
-        </w:rPr>
+          <w:b/>
+          <w:bCs/>
+          <w:sz w:val="24"/>
+          <w:szCs w:val="24"/>
+        </w:rPr>
+      </w:pPr>
+    </w:p>
+    <w:p>
+      <w:pPr>
+        <w:rPr>
+          <w:b/>
+          <w:bCs/>
+          <w:sz w:val="24"/>
+          <w:szCs w:val="24"/>
+        </w:rPr>
+      </w:pPr>
+    </w:p>
+    <w:p>
+      <w:pPr>
+        <w:rPr>
+          <w:b/>
+          <w:bCs/>
+          <w:sz w:val="24"/>
+          <w:szCs w:val="24"/>
+        </w:rPr>
+      </w:pPr>
+    </w:p>
+    <w:p>
+      <w:pPr>
+        <w:rPr>
+          <w:b/>
+          <w:bCs/>
+          <w:sz w:val="24"/>
+          <w:szCs w:val="24"/>
+        </w:rPr>
+      </w:pPr>
+    </w:p>
+    <w:p>
+      <w:pPr>
+        <w:rPr>
+          <w:b/>
+          <w:bCs/>
+          <w:sz w:val="24"/>
+          <w:szCs w:val="24"/>
+        </w:rPr>
+      </w:pPr>
+    </w:p>
+    <w:p>
+      <w:pPr>
+        <w:rPr>
+          <w:b/>
+          <w:bCs/>
+          <w:sz w:val="24"/>
+          <w:szCs w:val="24"/>
+        </w:rPr>
+      </w:pPr>
+    </w:p>
+    <w:p>
+      <w:pPr>
+        <w:rPr>
+          <w:sz w:val="24"/>
+          <w:szCs w:val="24"/>
+        </w:rPr>
+      </w:pPr>
+      <w:r>
+        <w:rPr>
+          <w:b/>
+          <w:bCs/>
+          <w:sz w:val="24"/>
+          <w:szCs w:val="24"/>
+        </w:rPr>
+        <w:lastRenderedPageBreak/>
         <w:t>3.2 Diagrama de sequência</w:t>
       </w:r>
     </w:p>

</xml_diff>

<commit_message>
Alteração nas telas Relatório e Vendas. Alteração no documento de Arquitetura
</commit_message>
<xml_diff>
--- a/analise_projeto/arquitetura_software.docx
+++ b/analise_projeto/arquitetura_software.docx
@@ -1305,11 +1305,12 @@
         <w:rPr>
           <w:b/>
           <w:bCs/>
+          <w:noProof/>
           <w:sz w:val="24"/>
           <w:szCs w:val="24"/>
         </w:rPr>
         <w:drawing>
-          <wp:anchor distT="0" distB="0" distL="114300" distR="114300" simplePos="0" relativeHeight="251659264" behindDoc="0" locked="0" layoutInCell="1" allowOverlap="1" wp14:anchorId="69A81D74" wp14:editId="063DBAC8">
+          <wp:anchor distT="0" distB="0" distL="114300" distR="114300" simplePos="0" relativeHeight="251659264" behindDoc="0" locked="0" layoutInCell="1" allowOverlap="1" wp14:anchorId="69A81D74" wp14:editId="30D53CA8">
             <wp:simplePos x="0" y="0"/>
             <wp:positionH relativeFrom="margin">
               <wp:align>center</wp:align>
@@ -1446,7 +1447,14 @@
     </w:p>
     <w:p>
       <w:pPr>
-        <w:rPr>
+        <w:pStyle w:val="PargrafodaLista"/>
+        <w:numPr>
+          <w:ilvl w:val="1"/>
+          <w:numId w:val="1"/>
+        </w:numPr>
+        <w:rPr>
+          <w:b/>
+          <w:bCs/>
           <w:sz w:val="24"/>
           <w:szCs w:val="24"/>
         </w:rPr>
@@ -1459,7 +1467,434 @@
           <w:szCs w:val="24"/>
         </w:rPr>
         <w:lastRenderedPageBreak/>
-        <w:t>3.2 Diagrama de sequência</w:t>
+        <w:t>Diagrama de sequência</w:t>
+      </w:r>
+    </w:p>
+    <w:p>
+      <w:pPr>
+        <w:ind w:left="360"/>
+        <w:rPr>
+          <w:b/>
+          <w:bCs/>
+          <w:sz w:val="24"/>
+          <w:szCs w:val="24"/>
+        </w:rPr>
+      </w:pPr>
+      <w:r>
+        <w:t>(Inserir, Excluir, Alterar e Visualizar)</w:t>
+      </w:r>
+    </w:p>
+    <w:p>
+      <w:pPr>
+        <w:ind w:left="708"/>
+        <w:rPr>
+          <w:sz w:val="24"/>
+          <w:szCs w:val="24"/>
+        </w:rPr>
+      </w:pPr>
+      <w:r>
+        <w:rPr>
+          <w:noProof/>
+        </w:rPr>
+        <w:drawing>
+          <wp:inline distT="0" distB="0" distL="0" distR="0" wp14:anchorId="5CC1485F" wp14:editId="61B7F37C">
+            <wp:extent cx="4007458" cy="1955662"/>
+            <wp:effectExtent l="0" t="0" r="0" b="6985"/>
+            <wp:docPr id="6" name="Imagem 6" descr="Diagrama&#10;&#10;Descrição gerada automaticamente"/>
+            <wp:cNvGraphicFramePr>
+              <a:graphicFrameLocks xmlns:a="http://schemas.openxmlformats.org/drawingml/2006/main" noChangeAspect="1"/>
+            </wp:cNvGraphicFramePr>
+            <a:graphic xmlns:a="http://schemas.openxmlformats.org/drawingml/2006/main">
+              <a:graphicData uri="http://schemas.openxmlformats.org/drawingml/2006/picture">
+                <pic:pic xmlns:pic="http://schemas.openxmlformats.org/drawingml/2006/picture">
+                  <pic:nvPicPr>
+                    <pic:cNvPr id="6" name="Imagem 6" descr="Diagrama&#10;&#10;Descrição gerada automaticamente"/>
+                    <pic:cNvPicPr>
+                      <a:picLocks noChangeAspect="1" noChangeArrowheads="1"/>
+                    </pic:cNvPicPr>
+                  </pic:nvPicPr>
+                  <pic:blipFill>
+                    <a:blip r:embed="rId7">
+                      <a:extLst>
+                        <a:ext uri="{28A0092B-C50C-407E-A947-70E740481C1C}">
+                          <a14:useLocalDpi xmlns:a14="http://schemas.microsoft.com/office/drawing/2010/main" val="0"/>
+                        </a:ext>
+                      </a:extLst>
+                    </a:blip>
+                    <a:srcRect/>
+                    <a:stretch>
+                      <a:fillRect/>
+                    </a:stretch>
+                  </pic:blipFill>
+                  <pic:spPr bwMode="auto">
+                    <a:xfrm>
+                      <a:off x="0" y="0"/>
+                      <a:ext cx="4017532" cy="1960578"/>
+                    </a:xfrm>
+                    <a:prstGeom prst="rect">
+                      <a:avLst/>
+                    </a:prstGeom>
+                    <a:noFill/>
+                    <a:ln>
+                      <a:noFill/>
+                    </a:ln>
+                  </pic:spPr>
+                </pic:pic>
+              </a:graphicData>
+            </a:graphic>
+          </wp:inline>
+        </w:drawing>
+      </w:r>
+      <w:r>
+        <w:rPr>
+          <w:noProof/>
+        </w:rPr>
+        <w:drawing>
+          <wp:inline distT="0" distB="0" distL="0" distR="0" wp14:anchorId="7E02513B" wp14:editId="032B73D8">
+            <wp:extent cx="3901704" cy="1781093"/>
+            <wp:effectExtent l="0" t="0" r="3810" b="0"/>
+            <wp:docPr id="5" name="Imagem 5" descr="Diagrama&#10;&#10;Descrição gerada automaticamente"/>
+            <wp:cNvGraphicFramePr>
+              <a:graphicFrameLocks xmlns:a="http://schemas.openxmlformats.org/drawingml/2006/main" noChangeAspect="1"/>
+            </wp:cNvGraphicFramePr>
+            <a:graphic xmlns:a="http://schemas.openxmlformats.org/drawingml/2006/main">
+              <a:graphicData uri="http://schemas.openxmlformats.org/drawingml/2006/picture">
+                <pic:pic xmlns:pic="http://schemas.openxmlformats.org/drawingml/2006/picture">
+                  <pic:nvPicPr>
+                    <pic:cNvPr id="5" name="Imagem 5" descr="Diagrama&#10;&#10;Descrição gerada automaticamente"/>
+                    <pic:cNvPicPr>
+                      <a:picLocks noChangeAspect="1" noChangeArrowheads="1"/>
+                    </pic:cNvPicPr>
+                  </pic:nvPicPr>
+                  <pic:blipFill>
+                    <a:blip r:embed="rId8">
+                      <a:extLst>
+                        <a:ext uri="{28A0092B-C50C-407E-A947-70E740481C1C}">
+                          <a14:useLocalDpi xmlns:a14="http://schemas.microsoft.com/office/drawing/2010/main" val="0"/>
+                        </a:ext>
+                      </a:extLst>
+                    </a:blip>
+                    <a:srcRect/>
+                    <a:stretch>
+                      <a:fillRect/>
+                    </a:stretch>
+                  </pic:blipFill>
+                  <pic:spPr bwMode="auto">
+                    <a:xfrm>
+                      <a:off x="0" y="0"/>
+                      <a:ext cx="3913136" cy="1786312"/>
+                    </a:xfrm>
+                    <a:prstGeom prst="rect">
+                      <a:avLst/>
+                    </a:prstGeom>
+                    <a:noFill/>
+                    <a:ln>
+                      <a:noFill/>
+                    </a:ln>
+                  </pic:spPr>
+                </pic:pic>
+              </a:graphicData>
+            </a:graphic>
+          </wp:inline>
+        </w:drawing>
+      </w:r>
+    </w:p>
+    <w:p>
+      <w:pPr>
+        <w:ind w:left="708"/>
+        <w:rPr>
+          <w:sz w:val="24"/>
+          <w:szCs w:val="24"/>
+        </w:rPr>
+      </w:pPr>
+      <w:r>
+        <w:rPr>
+          <w:noProof/>
+        </w:rPr>
+        <w:drawing>
+          <wp:inline distT="0" distB="0" distL="0" distR="0" wp14:anchorId="39F333C7" wp14:editId="2C0C74EB">
+            <wp:extent cx="3727835" cy="1892411"/>
+            <wp:effectExtent l="0" t="0" r="6350" b="0"/>
+            <wp:docPr id="4" name="Imagem 4" descr="Diagrama&#10;&#10;Descrição gerada automaticamente"/>
+            <wp:cNvGraphicFramePr>
+              <a:graphicFrameLocks xmlns:a="http://schemas.openxmlformats.org/drawingml/2006/main" noChangeAspect="1"/>
+            </wp:cNvGraphicFramePr>
+            <a:graphic xmlns:a="http://schemas.openxmlformats.org/drawingml/2006/main">
+              <a:graphicData uri="http://schemas.openxmlformats.org/drawingml/2006/picture">
+                <pic:pic xmlns:pic="http://schemas.openxmlformats.org/drawingml/2006/picture">
+                  <pic:nvPicPr>
+                    <pic:cNvPr id="4" name="Imagem 4" descr="Diagrama&#10;&#10;Descrição gerada automaticamente"/>
+                    <pic:cNvPicPr>
+                      <a:picLocks noChangeAspect="1" noChangeArrowheads="1"/>
+                    </pic:cNvPicPr>
+                  </pic:nvPicPr>
+                  <pic:blipFill>
+                    <a:blip r:embed="rId9">
+                      <a:extLst>
+                        <a:ext uri="{28A0092B-C50C-407E-A947-70E740481C1C}">
+                          <a14:useLocalDpi xmlns:a14="http://schemas.microsoft.com/office/drawing/2010/main" val="0"/>
+                        </a:ext>
+                      </a:extLst>
+                    </a:blip>
+                    <a:srcRect/>
+                    <a:stretch>
+                      <a:fillRect/>
+                    </a:stretch>
+                  </pic:blipFill>
+                  <pic:spPr bwMode="auto">
+                    <a:xfrm>
+                      <a:off x="0" y="0"/>
+                      <a:ext cx="3734955" cy="1896025"/>
+                    </a:xfrm>
+                    <a:prstGeom prst="rect">
+                      <a:avLst/>
+                    </a:prstGeom>
+                    <a:noFill/>
+                    <a:ln>
+                      <a:noFill/>
+                    </a:ln>
+                  </pic:spPr>
+                </pic:pic>
+              </a:graphicData>
+            </a:graphic>
+          </wp:inline>
+        </w:drawing>
+      </w:r>
+    </w:p>
+    <w:p>
+      <w:pPr>
+        <w:ind w:left="708"/>
+        <w:rPr>
+          <w:sz w:val="24"/>
+          <w:szCs w:val="24"/>
+        </w:rPr>
+      </w:pPr>
+      <w:r>
+        <w:rPr>
+          <w:noProof/>
+        </w:rPr>
+        <w:drawing>
+          <wp:inline distT="0" distB="0" distL="0" distR="0" wp14:anchorId="42163023" wp14:editId="49FBF249">
+            <wp:extent cx="3026170" cy="1661823"/>
+            <wp:effectExtent l="0" t="0" r="3175" b="0"/>
+            <wp:docPr id="3" name="Imagem 3" descr="Diagrama&#10;&#10;Descrição gerada automaticamente"/>
+            <wp:cNvGraphicFramePr>
+              <a:graphicFrameLocks xmlns:a="http://schemas.openxmlformats.org/drawingml/2006/main" noChangeAspect="1"/>
+            </wp:cNvGraphicFramePr>
+            <a:graphic xmlns:a="http://schemas.openxmlformats.org/drawingml/2006/main">
+              <a:graphicData uri="http://schemas.openxmlformats.org/drawingml/2006/picture">
+                <pic:pic xmlns:pic="http://schemas.openxmlformats.org/drawingml/2006/picture">
+                  <pic:nvPicPr>
+                    <pic:cNvPr id="3" name="Imagem 3" descr="Diagrama&#10;&#10;Descrição gerada automaticamente"/>
+                    <pic:cNvPicPr>
+                      <a:picLocks noChangeAspect="1" noChangeArrowheads="1"/>
+                    </pic:cNvPicPr>
+                  </pic:nvPicPr>
+                  <pic:blipFill>
+                    <a:blip r:embed="rId10">
+                      <a:extLst>
+                        <a:ext uri="{28A0092B-C50C-407E-A947-70E740481C1C}">
+                          <a14:useLocalDpi xmlns:a14="http://schemas.microsoft.com/office/drawing/2010/main" val="0"/>
+                        </a:ext>
+                      </a:extLst>
+                    </a:blip>
+                    <a:srcRect/>
+                    <a:stretch>
+                      <a:fillRect/>
+                    </a:stretch>
+                  </pic:blipFill>
+                  <pic:spPr bwMode="auto">
+                    <a:xfrm>
+                      <a:off x="0" y="0"/>
+                      <a:ext cx="3050480" cy="1675173"/>
+                    </a:xfrm>
+                    <a:prstGeom prst="rect">
+                      <a:avLst/>
+                    </a:prstGeom>
+                    <a:noFill/>
+                    <a:ln>
+                      <a:noFill/>
+                    </a:ln>
+                  </pic:spPr>
+                </pic:pic>
+              </a:graphicData>
+            </a:graphic>
+          </wp:inline>
+        </w:drawing>
+      </w:r>
+    </w:p>
+    <w:p>
+      <w:pPr>
+        <w:ind w:left="708"/>
+        <w:rPr>
+          <w:sz w:val="24"/>
+          <w:szCs w:val="24"/>
+        </w:rPr>
+      </w:pPr>
+    </w:p>
+    <w:p>
+      <w:pPr>
+        <w:ind w:left="708"/>
+        <w:rPr>
+          <w:sz w:val="24"/>
+          <w:szCs w:val="24"/>
+        </w:rPr>
+      </w:pPr>
+    </w:p>
+    <w:p>
+      <w:pPr>
+        <w:ind w:left="708"/>
+      </w:pPr>
+      <w:r>
+        <w:lastRenderedPageBreak/>
+        <w:t xml:space="preserve">Realizar </w:t>
+      </w:r>
+      <w:r>
+        <w:t xml:space="preserve">Vendas </w:t>
+      </w:r>
+    </w:p>
+    <w:p>
+      <w:pPr>
+        <w:ind w:left="708"/>
+        <w:rPr>
+          <w:sz w:val="24"/>
+          <w:szCs w:val="24"/>
+        </w:rPr>
+      </w:pPr>
+      <w:r>
+        <w:rPr>
+          <w:noProof/>
+        </w:rPr>
+        <w:drawing>
+          <wp:inline distT="0" distB="0" distL="0" distR="0" wp14:anchorId="620A4D10" wp14:editId="593885FA">
+            <wp:extent cx="5400040" cy="2697480"/>
+            <wp:effectExtent l="0" t="0" r="0" b="7620"/>
+            <wp:docPr id="7" name="Imagem 7" descr="Diagrama&#10;&#10;Descrição gerada automaticamente com confiança baixa"/>
+            <wp:cNvGraphicFramePr>
+              <a:graphicFrameLocks xmlns:a="http://schemas.openxmlformats.org/drawingml/2006/main" noChangeAspect="1"/>
+            </wp:cNvGraphicFramePr>
+            <a:graphic xmlns:a="http://schemas.openxmlformats.org/drawingml/2006/main">
+              <a:graphicData uri="http://schemas.openxmlformats.org/drawingml/2006/picture">
+                <pic:pic xmlns:pic="http://schemas.openxmlformats.org/drawingml/2006/picture">
+                  <pic:nvPicPr>
+                    <pic:cNvPr id="7" name="Imagem 7" descr="Diagrama&#10;&#10;Descrição gerada automaticamente com confiança baixa"/>
+                    <pic:cNvPicPr>
+                      <a:picLocks noChangeAspect="1" noChangeArrowheads="1"/>
+                    </pic:cNvPicPr>
+                  </pic:nvPicPr>
+                  <pic:blipFill>
+                    <a:blip r:embed="rId11">
+                      <a:extLst>
+                        <a:ext uri="{28A0092B-C50C-407E-A947-70E740481C1C}">
+                          <a14:useLocalDpi xmlns:a14="http://schemas.microsoft.com/office/drawing/2010/main" val="0"/>
+                        </a:ext>
+                      </a:extLst>
+                    </a:blip>
+                    <a:srcRect/>
+                    <a:stretch>
+                      <a:fillRect/>
+                    </a:stretch>
+                  </pic:blipFill>
+                  <pic:spPr bwMode="auto">
+                    <a:xfrm>
+                      <a:off x="0" y="0"/>
+                      <a:ext cx="5400040" cy="2697480"/>
+                    </a:xfrm>
+                    <a:prstGeom prst="rect">
+                      <a:avLst/>
+                    </a:prstGeom>
+                    <a:noFill/>
+                    <a:ln>
+                      <a:noFill/>
+                    </a:ln>
+                  </pic:spPr>
+                </pic:pic>
+              </a:graphicData>
+            </a:graphic>
+          </wp:inline>
+        </w:drawing>
+      </w:r>
+    </w:p>
+    <w:p>
+      <w:pPr>
+        <w:ind w:left="708"/>
+        <w:rPr>
+          <w:sz w:val="24"/>
+          <w:szCs w:val="24"/>
+        </w:rPr>
+      </w:pPr>
+    </w:p>
+    <w:p>
+      <w:pPr>
+        <w:ind w:left="708"/>
+      </w:pPr>
+      <w:r>
+        <w:t xml:space="preserve">Gerar </w:t>
+      </w:r>
+      <w:r>
+        <w:t>Relatórios</w:t>
+      </w:r>
+    </w:p>
+    <w:p>
+      <w:pPr>
+        <w:ind w:left="708"/>
+        <w:rPr>
+          <w:sz w:val="24"/>
+          <w:szCs w:val="24"/>
+        </w:rPr>
+      </w:pPr>
+      <w:r>
+        <w:rPr>
+          <w:noProof/>
+        </w:rPr>
+        <w:drawing>
+          <wp:inline distT="0" distB="0" distL="0" distR="0" wp14:anchorId="32C47DC7" wp14:editId="04596F38">
+            <wp:extent cx="3682381" cy="1995778"/>
+            <wp:effectExtent l="0" t="0" r="0" b="5080"/>
+            <wp:docPr id="8" name="Imagem 8" descr="Diagrama&#10;&#10;Descrição gerada automaticamente"/>
+            <wp:cNvGraphicFramePr>
+              <a:graphicFrameLocks xmlns:a="http://schemas.openxmlformats.org/drawingml/2006/main" noChangeAspect="1"/>
+            </wp:cNvGraphicFramePr>
+            <a:graphic xmlns:a="http://schemas.openxmlformats.org/drawingml/2006/main">
+              <a:graphicData uri="http://schemas.openxmlformats.org/drawingml/2006/picture">
+                <pic:pic xmlns:pic="http://schemas.openxmlformats.org/drawingml/2006/picture">
+                  <pic:nvPicPr>
+                    <pic:cNvPr id="8" name="Imagem 8" descr="Diagrama&#10;&#10;Descrição gerada automaticamente"/>
+                    <pic:cNvPicPr>
+                      <a:picLocks noChangeAspect="1" noChangeArrowheads="1"/>
+                    </pic:cNvPicPr>
+                  </pic:nvPicPr>
+                  <pic:blipFill>
+                    <a:blip r:embed="rId12">
+                      <a:extLst>
+                        <a:ext uri="{28A0092B-C50C-407E-A947-70E740481C1C}">
+                          <a14:useLocalDpi xmlns:a14="http://schemas.microsoft.com/office/drawing/2010/main" val="0"/>
+                        </a:ext>
+                      </a:extLst>
+                    </a:blip>
+                    <a:srcRect/>
+                    <a:stretch>
+                      <a:fillRect/>
+                    </a:stretch>
+                  </pic:blipFill>
+                  <pic:spPr bwMode="auto">
+                    <a:xfrm>
+                      <a:off x="0" y="0"/>
+                      <a:ext cx="3690574" cy="2000218"/>
+                    </a:xfrm>
+                    <a:prstGeom prst="rect">
+                      <a:avLst/>
+                    </a:prstGeom>
+                    <a:noFill/>
+                    <a:ln>
+                      <a:noFill/>
+                    </a:ln>
+                  </pic:spPr>
+                </pic:pic>
+              </a:graphicData>
+            </a:graphic>
+          </wp:inline>
+        </w:drawing>
       </w:r>
     </w:p>
     <w:sectPr>
@@ -1589,9 +2024,9 @@
   </w:abstractNum>
   <w:abstractNum w:abstractNumId="1" w15:restartNumberingAfterBreak="0">
     <w:nsid w:val="7B3204D6"/>
-    <w:multiLevelType w:val="hybridMultilevel"/>
-    <w:tmpl w:val="D9124606"/>
-    <w:lvl w:ilvl="0" w:tplc="0416000F">
+    <w:multiLevelType w:val="multilevel"/>
+    <w:tmpl w:val="1CF06B9C"/>
+    <w:lvl w:ilvl="0">
       <w:start w:val="1"/>
       <w:numFmt w:val="decimal"/>
       <w:lvlText w:val="%1."/>
@@ -1603,77 +2038,109 @@
         <w:rFonts w:hint="default"/>
       </w:rPr>
     </w:lvl>
-    <w:lvl w:ilvl="1" w:tplc="04160019" w:tentative="1">
-      <w:start w:val="1"/>
-      <w:numFmt w:val="lowerLetter"/>
-      <w:lvlText w:val="%2."/>
+    <w:lvl w:ilvl="1">
+      <w:start w:val="2"/>
+      <w:numFmt w:val="decimal"/>
+      <w:isLgl/>
+      <w:lvlText w:val="%1.%2"/>
       <w:lvlJc w:val="left"/>
       <w:pPr>
-        <w:ind w:left="1440" w:hanging="360"/>
-      </w:pPr>
+        <w:ind w:left="720" w:hanging="360"/>
+      </w:pPr>
+      <w:rPr>
+        <w:rFonts w:hint="default"/>
+      </w:rPr>
     </w:lvl>
-    <w:lvl w:ilvl="2" w:tplc="0416001B" w:tentative="1">
-      <w:start w:val="1"/>
-      <w:numFmt w:val="lowerRoman"/>
-      <w:lvlText w:val="%3."/>
-      <w:lvlJc w:val="right"/>
-      <w:pPr>
-        <w:ind w:left="2160" w:hanging="180"/>
-      </w:pPr>
-    </w:lvl>
-    <w:lvl w:ilvl="3" w:tplc="0416000F" w:tentative="1">
+    <w:lvl w:ilvl="2">
       <w:start w:val="1"/>
       <w:numFmt w:val="decimal"/>
-      <w:lvlText w:val="%4."/>
+      <w:isLgl/>
+      <w:lvlText w:val="%1.%2.%3"/>
       <w:lvlJc w:val="left"/>
       <w:pPr>
-        <w:ind w:left="2880" w:hanging="360"/>
-      </w:pPr>
+        <w:ind w:left="1080" w:hanging="720"/>
+      </w:pPr>
+      <w:rPr>
+        <w:rFonts w:hint="default"/>
+      </w:rPr>
     </w:lvl>
-    <w:lvl w:ilvl="4" w:tplc="04160019" w:tentative="1">
-      <w:start w:val="1"/>
-      <w:numFmt w:val="lowerLetter"/>
-      <w:lvlText w:val="%5."/>
-      <w:lvlJc w:val="left"/>
-      <w:pPr>
-        <w:ind w:left="3600" w:hanging="360"/>
-      </w:pPr>
-    </w:lvl>
-    <w:lvl w:ilvl="5" w:tplc="0416001B" w:tentative="1">
-      <w:start w:val="1"/>
-      <w:numFmt w:val="lowerRoman"/>
-      <w:lvlText w:val="%6."/>
-      <w:lvlJc w:val="right"/>
-      <w:pPr>
-        <w:ind w:left="4320" w:hanging="180"/>
-      </w:pPr>
-    </w:lvl>
-    <w:lvl w:ilvl="6" w:tplc="0416000F" w:tentative="1">
+    <w:lvl w:ilvl="3">
       <w:start w:val="1"/>
       <w:numFmt w:val="decimal"/>
-      <w:lvlText w:val="%7."/>
+      <w:isLgl/>
+      <w:lvlText w:val="%1.%2.%3.%4"/>
       <w:lvlJc w:val="left"/>
       <w:pPr>
-        <w:ind w:left="5040" w:hanging="360"/>
-      </w:pPr>
+        <w:ind w:left="1080" w:hanging="720"/>
+      </w:pPr>
+      <w:rPr>
+        <w:rFonts w:hint="default"/>
+      </w:rPr>
     </w:lvl>
-    <w:lvl w:ilvl="7" w:tplc="04160019" w:tentative="1">
+    <w:lvl w:ilvl="4">
       <w:start w:val="1"/>
-      <w:numFmt w:val="lowerLetter"/>
-      <w:lvlText w:val="%8."/>
+      <w:numFmt w:val="decimal"/>
+      <w:isLgl/>
+      <w:lvlText w:val="%1.%2.%3.%4.%5"/>
       <w:lvlJc w:val="left"/>
       <w:pPr>
-        <w:ind w:left="5760" w:hanging="360"/>
-      </w:pPr>
+        <w:ind w:left="1440" w:hanging="1080"/>
+      </w:pPr>
+      <w:rPr>
+        <w:rFonts w:hint="default"/>
+      </w:rPr>
     </w:lvl>
-    <w:lvl w:ilvl="8" w:tplc="0416001B" w:tentative="1">
+    <w:lvl w:ilvl="5">
       <w:start w:val="1"/>
-      <w:numFmt w:val="lowerRoman"/>
-      <w:lvlText w:val="%9."/>
-      <w:lvlJc w:val="right"/>
-      <w:pPr>
-        <w:ind w:left="6480" w:hanging="180"/>
-      </w:pPr>
+      <w:numFmt w:val="decimal"/>
+      <w:isLgl/>
+      <w:lvlText w:val="%1.%2.%3.%4.%5.%6"/>
+      <w:lvlJc w:val="left"/>
+      <w:pPr>
+        <w:ind w:left="1440" w:hanging="1080"/>
+      </w:pPr>
+      <w:rPr>
+        <w:rFonts w:hint="default"/>
+      </w:rPr>
+    </w:lvl>
+    <w:lvl w:ilvl="6">
+      <w:start w:val="1"/>
+      <w:numFmt w:val="decimal"/>
+      <w:isLgl/>
+      <w:lvlText w:val="%1.%2.%3.%4.%5.%6.%7"/>
+      <w:lvlJc w:val="left"/>
+      <w:pPr>
+        <w:ind w:left="1800" w:hanging="1440"/>
+      </w:pPr>
+      <w:rPr>
+        <w:rFonts w:hint="default"/>
+      </w:rPr>
+    </w:lvl>
+    <w:lvl w:ilvl="7">
+      <w:start w:val="1"/>
+      <w:numFmt w:val="decimal"/>
+      <w:isLgl/>
+      <w:lvlText w:val="%1.%2.%3.%4.%5.%6.%7.%8"/>
+      <w:lvlJc w:val="left"/>
+      <w:pPr>
+        <w:ind w:left="1800" w:hanging="1440"/>
+      </w:pPr>
+      <w:rPr>
+        <w:rFonts w:hint="default"/>
+      </w:rPr>
+    </w:lvl>
+    <w:lvl w:ilvl="8">
+      <w:start w:val="1"/>
+      <w:numFmt w:val="decimal"/>
+      <w:isLgl/>
+      <w:lvlText w:val="%1.%2.%3.%4.%5.%6.%7.%8.%9"/>
+      <w:lvlJc w:val="left"/>
+      <w:pPr>
+        <w:ind w:left="2160" w:hanging="1800"/>
+      </w:pPr>
+      <w:rPr>
+        <w:rFonts w:hint="default"/>
+      </w:rPr>
     </w:lvl>
   </w:abstractNum>
   <w:abstractNum w:abstractNumId="2" w15:restartNumberingAfterBreak="0">

</xml_diff>